<commit_message>
added file analysis - methodology
</commit_message>
<xml_diff>
--- a/Report.docx
+++ b/Report.docx
@@ -150,8 +150,8 @@
         <w:br w:type="page"/>
       </w:r>
     </w:p>
-    <w:bookmarkStart w:id="0" w:name="_Toc183546213" w:displacedByCustomXml="next"/>
-    <w:bookmarkStart w:id="1" w:name="_Toc183362498" w:displacedByCustomXml="next"/>
+    <w:bookmarkStart w:id="0" w:name="_Toc183362498" w:displacedByCustomXml="next"/>
+    <w:bookmarkStart w:id="1" w:name="_Toc183546213" w:displacedByCustomXml="next"/>
     <w:sdt>
       <w:sdtPr>
         <w:rPr>
@@ -183,7 +183,7 @@
           <w:r>
             <w:t>Table of Contents</w:t>
           </w:r>
-          <w:bookmarkEnd w:id="1"/>
+          <w:bookmarkEnd w:id="0"/>
           <w:commentRangeEnd w:id="2"/>
           <w:r>
             <w:rPr>
@@ -192,7 +192,7 @@
             </w:rPr>
             <w:commentReference w:id="2"/>
           </w:r>
-          <w:bookmarkEnd w:id="0"/>
+          <w:bookmarkEnd w:id="1"/>
         </w:p>
         <w:p>
           <w:pPr>
@@ -877,13 +877,7 @@
             <w:rPr>
               <w:noProof/>
             </w:rPr>
-            <w:t xml:space="preserve"> </w:t>
-          </w:r>
-          <w:r>
-            <w:rPr>
-              <w:noProof/>
-            </w:rPr>
-            <w:t>[1]</w:t>
+            <w:t xml:space="preserve"> (IBM Corp, n.d.)</w:t>
           </w:r>
           <w:r>
             <w:fldChar w:fldCharType="end"/>
@@ -915,13 +909,7 @@
             <w:rPr>
               <w:noProof/>
             </w:rPr>
-            <w:t xml:space="preserve"> </w:t>
-          </w:r>
-          <w:r>
-            <w:rPr>
-              <w:noProof/>
-            </w:rPr>
-            <w:t>[2]</w:t>
+            <w:t xml:space="preserve"> (Cloudera Inc, 2024)</w:t>
           </w:r>
           <w:r>
             <w:fldChar w:fldCharType="end"/>
@@ -955,13 +943,7 @@
             <w:rPr>
               <w:noProof/>
             </w:rPr>
-            <w:t xml:space="preserve"> </w:t>
-          </w:r>
-          <w:r>
-            <w:rPr>
-              <w:noProof/>
-            </w:rPr>
-            <w:t>[3]</w:t>
+            <w:t xml:space="preserve"> (Restack, 2024)</w:t>
           </w:r>
           <w:r>
             <w:fldChar w:fldCharType="end"/>
@@ -1009,7 +991,7 @@
             <w:fldChar w:fldCharType="begin"/>
           </w:r>
           <w:r>
-            <w:instrText xml:space="preserve"> CITATION Bak24 \l 4105 </w:instrText>
+            <w:instrText xml:space="preserve">CITATION Bak24 \l 4105 </w:instrText>
           </w:r>
           <w:r>
             <w:fldChar w:fldCharType="separate"/>
@@ -1018,13 +1000,7 @@
             <w:rPr>
               <w:noProof/>
             </w:rPr>
-            <w:t xml:space="preserve"> </w:t>
-          </w:r>
-          <w:r>
-            <w:rPr>
-              <w:noProof/>
-            </w:rPr>
-            <w:t>[4]</w:t>
+            <w:t xml:space="preserve"> (Bak, 2024)</w:t>
           </w:r>
           <w:r>
             <w:fldChar w:fldCharType="end"/>
@@ -1055,7 +1031,7 @@
             <w:fldChar w:fldCharType="begin"/>
           </w:r>
           <w:r>
-            <w:instrText xml:space="preserve"> CITATION Bak24 \l 4105 </w:instrText>
+            <w:instrText xml:space="preserve">CITATION Bak24 \l 4105 </w:instrText>
           </w:r>
           <w:r>
             <w:fldChar w:fldCharType="separate"/>
@@ -1064,13 +1040,132 @@
             <w:rPr>
               <w:noProof/>
             </w:rPr>
-            <w:t xml:space="preserve"> </w:t>
+            <w:t xml:space="preserve"> (Bak, 2024)</w:t>
+          </w:r>
+          <w:r>
+            <w:fldChar w:fldCharType="end"/>
+          </w:r>
+        </w:sdtContent>
+      </w:sdt>
+      <w:r>
+        <w:t>. Going back to the example of understanding why a friend chose a specific restaurant, LIME will only look at the current decision and explore how modifying factors such as lowering the price, or changing the location would affect the choice</w:t>
+      </w:r>
+      <w:r>
+        <w:t>.</w:t>
+      </w:r>
+    </w:p>
+    <w:p>
+      <w:r>
+        <w:t>Another technique to enhance the explainability of models is the use of case-based reasoning (CBR). This technique aims to evaluate new instances by comparing them with previously known cases stored in a database. Instead of relying on a defined model such as Logistic Regression, CBR works on the idea that similar problems should have similar solutions. This is particularly useful in link analysis, where we can compute the cosine similarity of a link to a database of phishing and benign links. This solution contributes to explainable predictions by showing the most similar cases and their labels</w:t>
+      </w:r>
+      <w:r>
+        <w:t xml:space="preserve">. </w:t>
+      </w:r>
+    </w:p>
+    <w:p>
+      <w:pPr>
+        <w:pStyle w:val="Heading2"/>
+      </w:pPr>
+      <w:r>
+        <w:lastRenderedPageBreak/>
+        <w:t>d. File Analysis</w:t>
+      </w:r>
+    </w:p>
+    <w:p>
+      <w:r>
+        <w:t>Embedded macros have come to be as a major threat, especially in Microsoft Office files. These</w:t>
+      </w:r>
+      <w:r>
+        <w:t xml:space="preserve"> files use</w:t>
+      </w:r>
+      <w:r>
+        <w:t> Visual Basic for Applications (VBA) scripts</w:t>
+      </w:r>
+      <w:r>
+        <w:t xml:space="preserve">, which are </w:t>
+      </w:r>
+      <w:r>
+        <w:t>designed to automate repetitive tasks in spreadsheets, presentations, and documents. However, because of their flexibility, fraudsters can easily take advantage of them.</w:t>
+      </w:r>
+      <w:r>
+        <w:t xml:space="preserve"> </w:t>
+      </w:r>
+      <w:r>
+        <w:t>By inserting dangerous code inside the macro of an apparently innocent document, macro malware exploits this functionality. These files, which are often distributed via phishing emails, frequently pose as shipment notifications, bills, or legal papers in order to trick naïve users. In order to avoid Microsoft Office's default option, which prevents macros for security reasons, the virus usually adds warnings or false warnings after the document is launched, pushing the user to activate macros.</w:t>
+      </w:r>
+      <w:r>
+        <w:t xml:space="preserve"> </w:t>
+      </w:r>
+      <w:r>
+        <w:t>Despite improvements in security, macro malware is still a major threat</w:t>
+      </w:r>
+      <w:r>
+        <w:t xml:space="preserve">, they are a </w:t>
+      </w:r>
+      <w:r>
+        <w:t>clear red flag that shouldn’t be ignored</w:t>
+      </w:r>
+      <w:r>
+        <w:t>.</w:t>
+      </w:r>
+    </w:p>
+    <w:p>
+      <w:r>
+        <w:t xml:space="preserve">The measure of unpredictability in a file, known as file entropy, is </w:t>
+      </w:r>
+      <w:r>
+        <w:t xml:space="preserve">another important tool for </w:t>
+      </w:r>
+      <w:r>
+        <w:t xml:space="preserve">detecting potentially harmful </w:t>
+      </w:r>
+      <w:r>
+        <w:t>files</w:t>
+      </w:r>
+      <w:r>
+        <w:t>. It calculates the level of data unpredictability or compression in a file, generating a number between 0 and 8. Data that can be easily compressed and is predictable or repeated tends to have</w:t>
+      </w:r>
+      <w:r>
+        <w:t xml:space="preserve"> a</w:t>
+      </w:r>
+      <w:r>
+        <w:t xml:space="preserve"> lower entropy level. Higher numbers, on the other hand indicate unpredictability and are frequently </w:t>
+      </w:r>
+      <w:r>
+        <w:t>linked</w:t>
+      </w:r>
+      <w:r>
+        <w:t xml:space="preserve"> to compressed, packed, or encrypted </w:t>
+      </w:r>
+      <w:r>
+        <w:t>files</w:t>
+      </w:r>
+      <w:r>
+        <w:t xml:space="preserve">. To hide their code, for instance, malware developers usually use packing or encryption techniques, which greatly increases entropy values and raises red flags </w:t>
+      </w:r>
+      <w:r>
+        <w:t>suspicions</w:t>
+      </w:r>
+      <w:sdt>
+        <w:sdtPr>
+          <w:id w:val="-1903818318"/>
+          <w:citation/>
+        </w:sdtPr>
+        <w:sdtContent>
+          <w:r>
+            <w:fldChar w:fldCharType="begin"/>
+          </w:r>
+          <w:r>
+            <w:instrText xml:space="preserve">CITATION IBM24 \l 4105 </w:instrText>
+          </w:r>
+          <w:r>
+            <w:fldChar w:fldCharType="separate"/>
           </w:r>
           <w:r>
             <w:rPr>
               <w:noProof/>
             </w:rPr>
-            <w:t>[4]</w:t>
+            <w:t xml:space="preserve"> (IBM Corp, 2024)</w:t>
           </w:r>
           <w:r>
             <w:fldChar w:fldCharType="end"/>
@@ -1078,18 +1173,171 @@
         </w:sdtContent>
       </w:sdt>
       <w:r>
-        <w:t>. Going back to the example of understanding why a friend chose a specific restaurant, LIME will only look at the current decision and explore how modifying factors such as lowering the price, or changing the location would affect the choice</w:t>
-      </w:r>
-      <w:r>
-        <w:t>.</w:t>
-      </w:r>
-    </w:p>
-    <w:p>
-      <w:r>
-        <w:t>Another technique to enhance the explainability of models is the use of case-based reasoning (CBR). This technique aims to evaluate new instances by comparing them with previously known cases stored in a database. Instead of relying on a defined model such as Logistic Regression, CBR works on the idea that similar problems should have similar solutions. This is particularly useful in link analysis, where we can compute the cosine similarity of a link to a database of phishing and benign links. This solution contributes to explainable predictions by showing the most similar cases and their labels</w:t>
-      </w:r>
-      <w:r>
         <w:t xml:space="preserve">. </w:t>
+      </w:r>
+      <w:r>
+        <w:t xml:space="preserve">According to a study of approximately 500,000 malicious and benign files, harmful documents are more likely to have levels above 7.2, while legitimate files </w:t>
+      </w:r>
+      <w:r>
+        <w:t>generally fall within the 4.8 to 7.2 range</w:t>
+      </w:r>
+      <w:sdt>
+        <w:sdtPr>
+          <w:id w:val="-536736281"/>
+          <w:citation/>
+        </w:sdtPr>
+        <w:sdtContent>
+          <w:r>
+            <w:fldChar w:fldCharType="begin"/>
+          </w:r>
+          <w:r>
+            <w:instrText xml:space="preserve">CITATION Pra19 \l 4105 </w:instrText>
+          </w:r>
+          <w:r>
+            <w:fldChar w:fldCharType="separate"/>
+          </w:r>
+          <w:r>
+            <w:rPr>
+              <w:noProof/>
+            </w:rPr>
+            <w:t xml:space="preserve"> (Pracsec, 2019)</w:t>
+          </w:r>
+          <w:r>
+            <w:fldChar w:fldCharType="end"/>
+          </w:r>
+        </w:sdtContent>
+      </w:sdt>
+      <w:r>
+        <w:t>. This shows that file entropy is a powerful predictor of potentially suspicious activity.</w:t>
+      </w:r>
+    </w:p>
+    <w:p>
+      <w:r>
+        <w:t>Another important concept to consider for file analysis is the presence of embedded JavaScript in PDFs</w:t>
+      </w:r>
+      <w:r>
+        <w:t xml:space="preserve"> which poses significant security risks</w:t>
+      </w:r>
+      <w:r>
+        <w:t xml:space="preserve">. JavaScript can be nested into these types of files to change the text of pages, run code, or communicate with the user’s computer. Even though it can be used in good faith, its use can also present serious security problems. </w:t>
+      </w:r>
+      <w:r>
+        <w:t xml:space="preserve">Malicious actors </w:t>
+      </w:r>
+      <w:r>
+        <w:t xml:space="preserve">can </w:t>
+      </w:r>
+      <w:r>
+        <w:t xml:space="preserve">take use of this capacity to insert malicious scripts into particular </w:t>
+      </w:r>
+      <w:r>
+        <w:t xml:space="preserve">parts of </w:t>
+      </w:r>
+      <w:r>
+        <w:lastRenderedPageBreak/>
+        <w:t xml:space="preserve">the </w:t>
+      </w:r>
+      <w:r>
+        <w:t>PDF</w:t>
+      </w:r>
+      <w:r>
+        <w:t xml:space="preserve"> structure</w:t>
+      </w:r>
+      <w:r>
+        <w:t xml:space="preserve">, frequently using flaws in PDF readers to </w:t>
+      </w:r>
+      <w:r>
+        <w:t>execute unauthorized operations</w:t>
+      </w:r>
+      <w:r>
+        <w:t xml:space="preserve"> when the file is accessed. </w:t>
+      </w:r>
+      <w:r>
+        <w:t xml:space="preserve">The Catalogue Object, which is a PDF document’s root structure is a common area for JavaScript embedding. </w:t>
+      </w:r>
+      <w:r>
+        <w:t xml:space="preserve">Attackers can set up the document to run embedded scripts automatically when it is opened by using </w:t>
+      </w:r>
+      <w:proofErr w:type="spellStart"/>
+      <w:r>
+        <w:t>OpenAction</w:t>
+      </w:r>
+      <w:proofErr w:type="spellEnd"/>
+      <w:r>
+        <w:t xml:space="preserve"> entries</w:t>
+      </w:r>
+      <w:sdt>
+        <w:sdtPr>
+          <w:id w:val="214010492"/>
+          <w:citation/>
+        </w:sdtPr>
+        <w:sdtContent>
+          <w:r>
+            <w:fldChar w:fldCharType="begin"/>
+          </w:r>
+          <w:r>
+            <w:instrText xml:space="preserve">CITATION ONe24 \l 4105 </w:instrText>
+          </w:r>
+          <w:r>
+            <w:fldChar w:fldCharType="separate"/>
+          </w:r>
+          <w:r>
+            <w:rPr>
+              <w:noProof/>
+            </w:rPr>
+            <w:t xml:space="preserve"> (O'Neill, 2024)</w:t>
+          </w:r>
+          <w:r>
+            <w:fldChar w:fldCharType="end"/>
+          </w:r>
+        </w:sdtContent>
+      </w:sdt>
+      <w:r>
+        <w:t xml:space="preserve">. </w:t>
+      </w:r>
+      <w:r>
+        <w:t>These scripts can compromise a system's integrity by downloading malware</w:t>
+      </w:r>
+      <w:r>
+        <w:t xml:space="preserve"> or </w:t>
+      </w:r>
+      <w:r>
+        <w:t>modifying system files</w:t>
+      </w:r>
+      <w:r>
+        <w:t xml:space="preserve">. </w:t>
+      </w:r>
+    </w:p>
+    <w:p>
+      <w:r>
+        <w:t>A crucial technique in cybersecurity and digital forensics is hash analysis, and it compares the cryptographic hash values of files to a database of known harmful hashes</w:t>
+      </w:r>
+      <w:r>
+        <w:t xml:space="preserve"> to confirm its status. </w:t>
+      </w:r>
+      <w:r>
+        <w:t>A unique digital fingerprint created by techniques such as MD5, SHA-1, or SHA-256 is called a file hash</w:t>
+      </w:r>
+      <w:r>
+        <w:t xml:space="preserve">. Even small changes to a file can cause these </w:t>
+      </w:r>
+      <w:r>
+        <w:t>hashing algorithms</w:t>
+      </w:r>
+      <w:r>
+        <w:t xml:space="preserve"> </w:t>
+      </w:r>
+      <w:r>
+        <w:t xml:space="preserve">significantly change the </w:t>
+      </w:r>
+      <w:r>
+        <w:t>fixed length character string</w:t>
+      </w:r>
+      <w:r>
+        <w:t xml:space="preserve"> of the hash. </w:t>
+      </w:r>
+      <w:r>
+        <w:t>Because of this characteristic, hash values provide a reliable way of identifying and verifying the integrity of files.</w:t>
       </w:r>
       <w:r>
         <w:br w:type="page"/>
@@ -1197,19 +1445,17 @@
     </w:p>
     <w:sdt>
       <w:sdtPr>
+        <w:rPr>
+          <w:rFonts w:eastAsiaTheme="minorHAnsi" w:cstheme="minorBidi"/>
+          <w:sz w:val="24"/>
+          <w:szCs w:val="22"/>
+        </w:rPr>
         <w:id w:val="-1213722480"/>
         <w:docPartObj>
           <w:docPartGallery w:val="Bibliographies"/>
           <w:docPartUnique/>
         </w:docPartObj>
       </w:sdtPr>
-      <w:sdtEndPr>
-        <w:rPr>
-          <w:rFonts w:eastAsiaTheme="minorHAnsi" w:cstheme="minorBidi"/>
-          <w:sz w:val="24"/>
-          <w:szCs w:val="22"/>
-        </w:rPr>
-      </w:sdtEndPr>
       <w:sdtContent>
         <w:p>
           <w:pPr>
@@ -1264,7 +1510,7 @@
                 <w:rPr>
                   <w:noProof/>
                 </w:rPr>
-                <w:t>. (UnnatBak) Retrieved from https://www.unnatbak.com/blog/techniques-for-explainable-ai-lime-and-shap</w:t>
+                <w:t>. Retrieved from UnnatBak: https://www.unnatbak.com/blog/techniques-for-explainable-ai-lime-and-shap</w:t>
               </w:r>
             </w:p>
             <w:p>
@@ -1308,6 +1554,35 @@
                 <w:rPr>
                   <w:noProof/>
                 </w:rPr>
+                <w:t xml:space="preserve">IBM Corp. (2024). </w:t>
+              </w:r>
+              <w:r>
+                <w:rPr>
+                  <w:i/>
+                  <w:iCs/>
+                  <w:noProof/>
+                </w:rPr>
+                <w:t>Analyzing files for embedded content and malicious activity</w:t>
+              </w:r>
+              <w:r>
+                <w:rPr>
+                  <w:noProof/>
+                </w:rPr>
+                <w:t>. Retrieved from IBM: https://www.ibm.com/docs/en/qsip/7.5?topic=content-analyzing-files-embedded-malicious-activityhttps://www.ibm.com/docs/en/qsip/7.5?topic=content-analyzing-files-embedded-malicious-activity</w:t>
+              </w:r>
+            </w:p>
+            <w:p>
+              <w:pPr>
+                <w:pStyle w:val="Bibliography"/>
+                <w:ind w:left="720" w:hanging="720"/>
+                <w:rPr>
+                  <w:noProof/>
+                </w:rPr>
+              </w:pPr>
+              <w:r>
+                <w:rPr>
+                  <w:noProof/>
+                </w:rPr>
                 <w:t xml:space="preserve">IBM Corp. (n.d.). </w:t>
               </w:r>
               <w:r>
@@ -1323,6 +1598,64 @@
                   <w:noProof/>
                 </w:rPr>
                 <w:t xml:space="preserve"> Retrieved from IBM: https://www.ibm.com/topics/explainable-ai</w:t>
+              </w:r>
+            </w:p>
+            <w:p>
+              <w:pPr>
+                <w:pStyle w:val="Bibliography"/>
+                <w:ind w:left="720" w:hanging="720"/>
+                <w:rPr>
+                  <w:noProof/>
+                </w:rPr>
+              </w:pPr>
+              <w:r>
+                <w:rPr>
+                  <w:noProof/>
+                </w:rPr>
+                <w:t xml:space="preserve">O'Neill, B. (2024). </w:t>
+              </w:r>
+              <w:r>
+                <w:rPr>
+                  <w:i/>
+                  <w:iCs/>
+                  <w:noProof/>
+                </w:rPr>
+                <w:t>Understanding Embedded JavaScript in PDF Documents</w:t>
+              </w:r>
+              <w:r>
+                <w:rPr>
+                  <w:noProof/>
+                </w:rPr>
+                <w:t>. Retrieved from Cloudmersive: https://cloudmersive.com/article/Understanding-Embedded-JavaScript-in-PDF-Documents</w:t>
+              </w:r>
+            </w:p>
+            <w:p>
+              <w:pPr>
+                <w:pStyle w:val="Bibliography"/>
+                <w:ind w:left="720" w:hanging="720"/>
+                <w:rPr>
+                  <w:noProof/>
+                </w:rPr>
+              </w:pPr>
+              <w:r>
+                <w:rPr>
+                  <w:noProof/>
+                </w:rPr>
+                <w:t xml:space="preserve">Pracsec. (2019). </w:t>
+              </w:r>
+              <w:r>
+                <w:rPr>
+                  <w:i/>
+                  <w:iCs/>
+                  <w:noProof/>
+                </w:rPr>
+                <w:t>Threat Hunting with File Entropy</w:t>
+              </w:r>
+              <w:r>
+                <w:rPr>
+                  <w:noProof/>
+                </w:rPr>
+                <w:t>. Retrieved from https://practicalsecurityanalytics.com/file-entropy/</w:t>
               </w:r>
             </w:p>
             <w:p>
@@ -1368,11 +1701,6 @@
         </w:sdt>
       </w:sdtContent>
     </w:sdt>
-    <w:p>
-      <w:pPr>
-        <w:ind w:firstLine="0"/>
-      </w:pPr>
-    </w:p>
     <w:sectPr>
       <w:type w:val="continuous"/>
       <w:pgSz w:w="12240" w:h="15840"/>
@@ -3292,7 +3620,7 @@
 </file>
 
 <file path=customXml/item1.xml><?xml version="1.0" encoding="utf-8"?>
-<b:Sources xmlns:b="http://schemas.openxmlformats.org/officeDocument/2006/bibliography" xmlns="http://schemas.openxmlformats.org/officeDocument/2006/bibliography" SelectedStyle="\APASeventhEdition.xsl" StyleName="APA7" Version="7">
+<b:Sources xmlns:b="http://schemas.openxmlformats.org/officeDocument/2006/bibliography" xmlns="http://schemas.openxmlformats.org/officeDocument/2006/bibliography" SelectedStyle="\APASixthEditionOfficeOnline.xsl" StyleName="APA" Version="6">
   <b:Source>
     <b:Tag>IBM</b:Tag>
     <b:SourceType>InternetSite</b:SourceType>
@@ -3338,9 +3666,46 @@
     <b:RefOrder>3</b:RefOrder>
   </b:Source>
   <b:Source>
+    <b:Tag>Pra19</b:Tag>
+    <b:SourceType>InternetSite</b:SourceType>
+    <b:Guid>{3D1A1268-B717-4215-B0AA-188731BF3F2F}</b:Guid>
+    <b:Author>
+      <b:Author>
+        <b:Corporate>Pracsec</b:Corporate>
+        <b:NameList>
+          <b:Person>
+            <b:Last>Lester</b:Last>
+            <b:First>Michael</b:First>
+          </b:Person>
+        </b:NameList>
+      </b:Author>
+    </b:Author>
+    <b:Title>Threat Hunting with File Entropy</b:Title>
+    <b:ProductionCompany>Practical Security Analytics</b:ProductionCompany>
+    <b:Year>2019</b:Year>
+    <b:URL>https://practicalsecurityanalytics.com/file-entropy/</b:URL>
+    <b:RefOrder>6</b:RefOrder>
+  </b:Source>
+  <b:Source>
+    <b:Tag>IBM24</b:Tag>
+    <b:SourceType>InternetSite</b:SourceType>
+    <b:Guid>{35272E05-3582-4440-93ED-089311FADD2E}</b:Guid>
+    <b:Title>Analyzing files for embedded content and malicious activity</b:Title>
+    <b:Year>2024</b:Year>
+    <b:Author>
+      <b:Author>
+        <b:Corporate>IBM Corp</b:Corporate>
+      </b:Author>
+    </b:Author>
+    <b:ProductionCompany>IBM</b:ProductionCompany>
+    <b:URL>https://www.ibm.com/docs/en/qsip/7.5?topic=content-analyzing-files-embedded-malicious-activityhttps://www.ibm.com/docs/en/qsip/7.5?topic=content-analyzing-files-embedded-malicious-activity</b:URL>
+    <b:InternetSiteTitle>IBM</b:InternetSiteTitle>
+    <b:RefOrder>5</b:RefOrder>
+  </b:Source>
+  <b:Source>
     <b:Tag>Bak24</b:Tag>
     <b:SourceType>InternetSite</b:SourceType>
-    <b:Guid>{8D0E513A-75C1-4A1D-82FF-5E672FCC79BC}</b:Guid>
+    <b:Guid>{62F0FA9E-FC91-484F-B2D6-9FDA5050C8E3}</b:Guid>
     <b:Title>Techniques for Explainable AI: LIME and SHAP</b:Title>
     <b:ProductionCompany>UnnatBak</b:ProductionCompany>
     <b:Year>2024</b:Year>
@@ -3355,13 +3720,35 @@
         </b:NameList>
       </b:Author>
     </b:Author>
+    <b:InternetSiteTitle>UnnatBak</b:InternetSiteTitle>
     <b:RefOrder>4</b:RefOrder>
+  </b:Source>
+  <b:Source>
+    <b:Tag>ONe24</b:Tag>
+    <b:SourceType>InternetSite</b:SourceType>
+    <b:Guid>{0CAD6E25-BDD5-44F1-A94D-62F141C0E722}</b:Guid>
+    <b:Title>Understanding Embedded JavaScript in PDF Documents</b:Title>
+    <b:ProductionCompany>Cloudmersive</b:ProductionCompany>
+    <b:Year>2024</b:Year>
+    <b:URL>https://cloudmersive.com/article/Understanding-Embedded-JavaScript-in-PDF-Documents</b:URL>
+    <b:Author>
+      <b:Author>
+        <b:NameList>
+          <b:Person>
+            <b:Last>O'Neill</b:Last>
+            <b:First>Brian</b:First>
+          </b:Person>
+        </b:NameList>
+      </b:Author>
+    </b:Author>
+    <b:InternetSiteTitle>Cloudmersive</b:InternetSiteTitle>
+    <b:RefOrder>7</b:RefOrder>
   </b:Source>
 </b:Sources>
 </file>
 
 <file path=customXml/itemProps1.xml><?xml version="1.0" encoding="utf-8"?>
-<ds:datastoreItem xmlns:ds="http://schemas.openxmlformats.org/officeDocument/2006/customXml" ds:itemID="{63B93D0B-2AAE-492A-AD5F-71DC927AA1AC}">
+<ds:datastoreItem xmlns:ds="http://schemas.openxmlformats.org/officeDocument/2006/customXml" ds:itemID="{28CE3022-31B4-4996-974A-1EE55879480E}">
   <ds:schemaRefs>
     <ds:schemaRef ds:uri="http://schemas.openxmlformats.org/officeDocument/2006/bibliography"/>
   </ds:schemaRefs>

</xml_diff>